<commit_message>
added writing to log file
</commit_message>
<xml_diff>
--- a/checklist.docx
+++ b/checklist.docx
@@ -1434,15 +1434,17 @@
           <w:color w:val="262626"/>
           <w:sz w:val="21"/>
           <w:szCs w:val="21"/>
-          <w:lang w:eastAsia="nl-BE"/>
-        </w:rPr>
-      </w:pPr>
-      <w:r>
-        <w:rPr>
-          <w:rFonts w:ascii="Open Sans" w:eastAsia="Times New Roman" w:hAnsi="Open Sans" w:cs="Open Sans"/>
-          <w:color w:val="262626"/>
-          <w:sz w:val="21"/>
-          <w:szCs w:val="21"/>
+          <w:highlight w:val="yellow"/>
+          <w:lang w:eastAsia="nl-BE"/>
+        </w:rPr>
+      </w:pPr>
+      <w:r>
+        <w:rPr>
+          <w:rFonts w:ascii="Open Sans" w:eastAsia="Times New Roman" w:hAnsi="Open Sans" w:cs="Open Sans"/>
+          <w:color w:val="262626"/>
+          <w:sz w:val="21"/>
+          <w:szCs w:val="21"/>
+          <w:highlight w:val="yellow"/>
           <w:lang w:eastAsia="nl-BE"/>
         </w:rPr>
         <w:t xml:space="preserve">default </w:t>
@@ -1454,6 +1456,7 @@
           <w:color w:val="262626"/>
           <w:sz w:val="21"/>
           <w:szCs w:val="21"/>
+          <w:highlight w:val="yellow"/>
           <w:lang w:eastAsia="nl-BE"/>
         </w:rPr>
         <w:t>values</w:t>
@@ -1465,6 +1468,7 @@
           <w:color w:val="262626"/>
           <w:sz w:val="21"/>
           <w:szCs w:val="21"/>
+          <w:highlight w:val="yellow"/>
           <w:lang w:eastAsia="nl-BE"/>
         </w:rPr>
         <w:t xml:space="preserve"> in </w:t>
@@ -1476,6 +1480,7 @@
           <w:color w:val="262626"/>
           <w:sz w:val="21"/>
           <w:szCs w:val="21"/>
+          <w:highlight w:val="yellow"/>
           <w:lang w:eastAsia="nl-BE"/>
         </w:rPr>
         <w:t>function</w:t>
@@ -1487,6 +1492,7 @@
           <w:color w:val="262626"/>
           <w:sz w:val="21"/>
           <w:szCs w:val="21"/>
+          <w:highlight w:val="yellow"/>
           <w:lang w:eastAsia="nl-BE"/>
         </w:rPr>
         <w:t xml:space="preserve"> </w:t>
@@ -1498,6 +1504,7 @@
           <w:color w:val="262626"/>
           <w:sz w:val="21"/>
           <w:szCs w:val="21"/>
+          <w:highlight w:val="yellow"/>
           <w:lang w:eastAsia="nl-BE"/>
         </w:rPr>
         <w:t>definition</w:t>
@@ -2220,15 +2227,17 @@
           <w:color w:val="262626"/>
           <w:sz w:val="21"/>
           <w:szCs w:val="21"/>
-          <w:lang w:eastAsia="nl-BE"/>
-        </w:rPr>
-      </w:pPr>
-      <w:r>
-        <w:rPr>
-          <w:rFonts w:ascii="Open Sans" w:eastAsia="Times New Roman" w:hAnsi="Open Sans" w:cs="Open Sans"/>
-          <w:color w:val="262626"/>
-          <w:sz w:val="21"/>
-          <w:szCs w:val="21"/>
+          <w:highlight w:val="yellow"/>
+          <w:lang w:eastAsia="nl-BE"/>
+        </w:rPr>
+      </w:pPr>
+      <w:r>
+        <w:rPr>
+          <w:rFonts w:ascii="Open Sans" w:eastAsia="Times New Roman" w:hAnsi="Open Sans" w:cs="Open Sans"/>
+          <w:color w:val="262626"/>
+          <w:sz w:val="21"/>
+          <w:szCs w:val="21"/>
+          <w:highlight w:val="yellow"/>
           <w:lang w:eastAsia="nl-BE"/>
         </w:rPr>
         <w:t xml:space="preserve">2 </w:t>
@@ -2240,6 +2249,7 @@
           <w:color w:val="262626"/>
           <w:sz w:val="21"/>
           <w:szCs w:val="21"/>
+          <w:highlight w:val="yellow"/>
           <w:lang w:eastAsia="nl-BE"/>
         </w:rPr>
         <w:t>useful</w:t>
@@ -2251,6 +2261,7 @@
           <w:color w:val="262626"/>
           <w:sz w:val="21"/>
           <w:szCs w:val="21"/>
+          <w:highlight w:val="yellow"/>
           <w:lang w:eastAsia="nl-BE"/>
         </w:rPr>
         <w:t xml:space="preserve"> (modern) call-</w:t>
@@ -2262,6 +2273,7 @@
           <w:color w:val="262626"/>
           <w:sz w:val="21"/>
           <w:szCs w:val="21"/>
+          <w:highlight w:val="yellow"/>
           <w:lang w:eastAsia="nl-BE"/>
         </w:rPr>
         <w:t>by</w:t>
@@ -2273,6 +2285,7 @@
           <w:color w:val="262626"/>
           <w:sz w:val="21"/>
           <w:szCs w:val="21"/>
+          <w:highlight w:val="yellow"/>
           <w:lang w:eastAsia="nl-BE"/>
         </w:rPr>
         <w:t>-</w:t>
@@ -2284,6 +2297,7 @@
           <w:color w:val="262626"/>
           <w:sz w:val="21"/>
           <w:szCs w:val="21"/>
+          <w:highlight w:val="yellow"/>
           <w:lang w:eastAsia="nl-BE"/>
         </w:rPr>
         <w:t>references</w:t>
@@ -2303,16 +2317,18 @@
           <w:color w:val="262626"/>
           <w:sz w:val="21"/>
           <w:szCs w:val="21"/>
-          <w:lang w:eastAsia="nl-BE"/>
-        </w:rPr>
-      </w:pPr>
-      <w:proofErr w:type="spellStart"/>
-      <w:r>
-        <w:rPr>
-          <w:rFonts w:ascii="Open Sans" w:eastAsia="Times New Roman" w:hAnsi="Open Sans" w:cs="Open Sans"/>
-          <w:color w:val="262626"/>
-          <w:sz w:val="21"/>
-          <w:szCs w:val="21"/>
+          <w:highlight w:val="yellow"/>
+          <w:lang w:eastAsia="nl-BE"/>
+        </w:rPr>
+      </w:pPr>
+      <w:proofErr w:type="spellStart"/>
+      <w:r>
+        <w:rPr>
+          <w:rFonts w:ascii="Open Sans" w:eastAsia="Times New Roman" w:hAnsi="Open Sans" w:cs="Open Sans"/>
+          <w:color w:val="262626"/>
+          <w:sz w:val="21"/>
+          <w:szCs w:val="21"/>
+          <w:highlight w:val="yellow"/>
           <w:lang w:eastAsia="nl-BE"/>
         </w:rPr>
         <w:t>useful</w:t>
@@ -2324,6 +2340,7 @@
           <w:color w:val="262626"/>
           <w:sz w:val="21"/>
           <w:szCs w:val="21"/>
+          <w:highlight w:val="yellow"/>
           <w:lang w:eastAsia="nl-BE"/>
         </w:rPr>
         <w:t xml:space="preserve"> string class </w:t>
@@ -2335,6 +2352,7 @@
           <w:color w:val="262626"/>
           <w:sz w:val="21"/>
           <w:szCs w:val="21"/>
+          <w:highlight w:val="yellow"/>
           <w:lang w:eastAsia="nl-BE"/>
         </w:rPr>
         <w:t>usage</w:t>
@@ -2469,15 +2487,17 @@
           <w:color w:val="262626"/>
           <w:sz w:val="21"/>
           <w:szCs w:val="21"/>
-          <w:lang w:val="en-GB" w:eastAsia="nl-BE"/>
-        </w:rPr>
-      </w:pPr>
-      <w:r>
-        <w:rPr>
-          <w:rFonts w:ascii="Open Sans" w:eastAsia="Times New Roman" w:hAnsi="Open Sans" w:cs="Open Sans"/>
-          <w:color w:val="262626"/>
-          <w:sz w:val="21"/>
-          <w:szCs w:val="21"/>
+          <w:highlight w:val="yellow"/>
+          <w:lang w:val="en-GB" w:eastAsia="nl-BE"/>
+        </w:rPr>
+      </w:pPr>
+      <w:r>
+        <w:rPr>
+          <w:rFonts w:ascii="Open Sans" w:eastAsia="Times New Roman" w:hAnsi="Open Sans" w:cs="Open Sans"/>
+          <w:color w:val="262626"/>
+          <w:sz w:val="21"/>
+          <w:szCs w:val="21"/>
+          <w:highlight w:val="yellow"/>
           <w:lang w:val="en-GB" w:eastAsia="nl-BE"/>
         </w:rPr>
         <w:t>useful usage of (modern) file-I/O</w:t>
@@ -2496,16 +2516,18 @@
           <w:color w:val="262626"/>
           <w:sz w:val="21"/>
           <w:szCs w:val="21"/>
-          <w:lang w:eastAsia="nl-BE"/>
-        </w:rPr>
-      </w:pPr>
-      <w:proofErr w:type="spellStart"/>
-      <w:r>
-        <w:rPr>
-          <w:rFonts w:ascii="Open Sans" w:eastAsia="Times New Roman" w:hAnsi="Open Sans" w:cs="Open Sans"/>
-          <w:color w:val="262626"/>
-          <w:sz w:val="21"/>
-          <w:szCs w:val="21"/>
+          <w:highlight w:val="yellow"/>
+          <w:lang w:eastAsia="nl-BE"/>
+        </w:rPr>
+      </w:pPr>
+      <w:proofErr w:type="spellStart"/>
+      <w:r>
+        <w:rPr>
+          <w:rFonts w:ascii="Open Sans" w:eastAsia="Times New Roman" w:hAnsi="Open Sans" w:cs="Open Sans"/>
+          <w:color w:val="262626"/>
+          <w:sz w:val="21"/>
+          <w:szCs w:val="21"/>
+          <w:highlight w:val="yellow"/>
           <w:lang w:eastAsia="nl-BE"/>
         </w:rPr>
         <w:t>useful</w:t>
@@ -2517,6 +2539,7 @@
           <w:color w:val="262626"/>
           <w:sz w:val="21"/>
           <w:szCs w:val="21"/>
+          <w:highlight w:val="yellow"/>
           <w:lang w:eastAsia="nl-BE"/>
         </w:rPr>
         <w:t xml:space="preserve"> </w:t>
@@ -2528,6 +2551,7 @@
           <w:color w:val="262626"/>
           <w:sz w:val="21"/>
           <w:szCs w:val="21"/>
+          <w:highlight w:val="yellow"/>
           <w:lang w:eastAsia="nl-BE"/>
         </w:rPr>
         <w:t>exception</w:t>
@@ -2539,6 +2563,7 @@
           <w:color w:val="262626"/>
           <w:sz w:val="21"/>
           <w:szCs w:val="21"/>
+          <w:highlight w:val="yellow"/>
           <w:lang w:eastAsia="nl-BE"/>
         </w:rPr>
         <w:t xml:space="preserve"> handling</w:t>

</xml_diff>